<commit_message>
feat(leases): add ownerEmail and ownerPhoneNumber to attestation de remise des clés
</commit_message>
<xml_diff>
--- a/public/templateAttestationRemiseDesCles.docx
+++ b/public/templateAttestationRemiseDesCles.docx
@@ -274,48 +274,80 @@
     </w:p>
     <w:p>
       <w:pPr>
-        <w:spacing w:after="0" w:line="240" w:lineRule="auto"/>
-        <w:rPr>
-          <w:rFonts w:ascii="Arial" w:hAnsi="Arial" w:cs="Arial"/>
-          <w:sz w:val="20"/>
-          <w:szCs w:val="20"/>
-        </w:rPr>
-      </w:pPr>
-    </w:p>
-    <w:p>
-      <w:pPr>
-        <w:spacing w:after="0" w:line="240" w:lineRule="auto"/>
-        <w:rPr>
-          <w:rFonts w:ascii="Arial" w:hAnsi="Arial" w:cs="Arial"/>
-          <w:sz w:val="20"/>
-          <w:szCs w:val="20"/>
-        </w:rPr>
-      </w:pPr>
-    </w:p>
-    <w:p>
-      <w:pPr>
-        <w:spacing w:after="0" w:line="240" w:lineRule="auto"/>
-        <w:rPr>
-          <w:rFonts w:ascii="Arial" w:hAnsi="Arial" w:cs="Arial"/>
-          <w:sz w:val="20"/>
-          <w:szCs w:val="20"/>
-        </w:rPr>
-      </w:pPr>
-      <w:r>
-        <w:rPr>
-          <w:rFonts w:ascii="Arial" w:hAnsi="Arial" w:cs="Arial"/>
-          <w:sz w:val="20"/>
-          <w:szCs w:val="20"/>
-        </w:rPr>
-        <w:t xml:space="preserve">Objet : </w:t>
-      </w:r>
-      <w:r>
-        <w:rPr>
-          <w:rFonts w:ascii="Arial" w:hAnsi="Arial" w:cs="Arial"/>
-          <w:sz w:val="20"/>
-          <w:szCs w:val="20"/>
-        </w:rPr>
-        <w:t>Attestation de remise des clefs</w:t>
+        <w:spacing w:after="0"/>
+        <w:jc w:val="right"/>
+      </w:pPr>
+      <w:r>
+        <w:t>{</w:t>
+      </w:r>
+      <w:proofErr w:type="spellStart"/>
+      <w:r>
+        <w:t>ownerEmail</w:t>
+      </w:r>
+      <w:proofErr w:type="spellEnd"/>
+      <w:r>
+        <w:t>}</w:t>
+      </w:r>
+    </w:p>
+    <w:p>
+      <w:pPr>
+        <w:spacing w:after="0"/>
+        <w:jc w:val="right"/>
+      </w:pPr>
+      <w:r>
+        <w:t>{</w:t>
+      </w:r>
+      <w:proofErr w:type="spellStart"/>
+      <w:r>
+        <w:t>ownerPhoneNumber</w:t>
+      </w:r>
+      <w:proofErr w:type="spellEnd"/>
+      <w:r>
+        <w:t>}</w:t>
+      </w:r>
+    </w:p>
+    <w:p>
+      <w:pPr>
+        <w:spacing w:after="0"/>
+        <w:jc w:val="right"/>
+      </w:pPr>
+    </w:p>
+    <w:p>
+      <w:pPr>
+        <w:spacing w:after="0" w:line="240" w:lineRule="auto"/>
+        <w:rPr>
+          <w:rFonts w:ascii="Arial" w:hAnsi="Arial" w:cs="Arial"/>
+          <w:sz w:val="20"/>
+          <w:szCs w:val="20"/>
+        </w:rPr>
+      </w:pPr>
+    </w:p>
+    <w:p>
+      <w:pPr>
+        <w:spacing w:after="0" w:line="240" w:lineRule="auto"/>
+        <w:rPr>
+          <w:rFonts w:ascii="Arial" w:hAnsi="Arial" w:cs="Arial"/>
+          <w:sz w:val="20"/>
+          <w:szCs w:val="20"/>
+        </w:rPr>
+      </w:pPr>
+    </w:p>
+    <w:p>
+      <w:pPr>
+        <w:spacing w:after="0" w:line="240" w:lineRule="auto"/>
+        <w:rPr>
+          <w:rFonts w:ascii="Arial" w:hAnsi="Arial" w:cs="Arial"/>
+          <w:sz w:val="20"/>
+          <w:szCs w:val="20"/>
+        </w:rPr>
+      </w:pPr>
+      <w:r>
+        <w:rPr>
+          <w:rFonts w:ascii="Arial" w:hAnsi="Arial" w:cs="Arial"/>
+          <w:sz w:val="20"/>
+          <w:szCs w:val="20"/>
+        </w:rPr>
+        <w:t>Objet : Attestation de remise des clefs</w:t>
       </w:r>
     </w:p>
     <w:p>
@@ -434,15 +466,7 @@
           <w:sz w:val="20"/>
           <w:szCs w:val="20"/>
         </w:rPr>
-        <w:t>owner</w:t>
-      </w:r>
-      <w:r>
-        <w:rPr>
-          <w:rFonts w:ascii="Arial" w:hAnsi="Arial" w:cs="Arial"/>
-          <w:sz w:val="20"/>
-          <w:szCs w:val="20"/>
-        </w:rPr>
-        <w:t>FullName</w:t>
+        <w:t>ownerFullName</w:t>
       </w:r>
       <w:proofErr w:type="spellEnd"/>
       <w:r>
@@ -451,15 +475,7 @@
           <w:sz w:val="20"/>
           <w:szCs w:val="20"/>
         </w:rPr>
-        <w:t>}</w:t>
-      </w:r>
-      <w:r>
-        <w:rPr>
-          <w:rFonts w:ascii="Arial" w:hAnsi="Arial" w:cs="Arial"/>
-          <w:sz w:val="20"/>
-          <w:szCs w:val="20"/>
-        </w:rPr>
-        <w:t xml:space="preserve"> </w:t>
+        <w:t xml:space="preserve">} </w:t>
       </w:r>
       <w:r>
         <w:rPr>

</xml_diff>